<commit_message>
planning en pva update
</commit_message>
<xml_diff>
--- a/PlanVanAanpak_stage_Swarco.docx
+++ b/PlanVanAanpak_stage_Swarco.docx
@@ -1501,15 +1501,7 @@
           <w:szCs w:val="24"/>
           <w:lang w:eastAsia="nl-NL"/>
         </w:rPr>
-        <w:t>bij het installeren</w:t>
-      </w:r>
-      <w:r>
-        <w:rPr>
-          <w:rFonts w:eastAsia="Times New Roman"/>
-          <w:szCs w:val="24"/>
-          <w:lang w:eastAsia="nl-NL"/>
-        </w:rPr>
-        <w:t xml:space="preserve"> </w:t>
+        <w:t xml:space="preserve">bij het installeren </w:t>
       </w:r>
       <w:r>
         <w:rPr>
@@ -1625,15 +1617,7 @@
           <w:szCs w:val="24"/>
           <w:lang w:eastAsia="nl-NL"/>
         </w:rPr>
-        <w:t>Verbinding maken</w:t>
-      </w:r>
-      <w:r>
-        <w:rPr>
-          <w:rFonts w:eastAsia="Times New Roman"/>
-          <w:szCs w:val="24"/>
-          <w:lang w:eastAsia="nl-NL"/>
-        </w:rPr>
-        <w:t xml:space="preserve"> met kast</w:t>
+        <w:t>Ontwerp en architectuur maken</w:t>
       </w:r>
     </w:p>
     <w:p>
@@ -1652,11 +1636,8 @@
           <w:szCs w:val="24"/>
           <w:lang w:eastAsia="nl-NL"/>
         </w:rPr>
-        <w:tab/>
-        <w:t>Via input commando’s opvragen</w:t>
-      </w:r>
-      <w:bookmarkStart w:id="8" w:name="_GoBack"/>
-      <w:bookmarkEnd w:id="8"/>
+        <w:t>Verbinding maken met kast</w:t>
+      </w:r>
     </w:p>
     <w:p>
       <w:pPr>
@@ -1665,17 +1646,44 @@
         <w:rPr>
           <w:rFonts w:eastAsia="Times New Roman"/>
           <w:szCs w:val="24"/>
-          <w:lang w:eastAsia="nl-NL"/>
-        </w:rPr>
-      </w:pPr>
-      <w:r>
-        <w:rPr>
-          <w:rFonts w:eastAsia="Times New Roman"/>
-          <w:szCs w:val="24"/>
-          <w:lang w:eastAsia="nl-NL"/>
-        </w:rPr>
-        <w:t>Dump files</w:t>
-      </w:r>
+          <w:lang w:val="en-GB" w:eastAsia="nl-NL"/>
+        </w:rPr>
+      </w:pPr>
+      <w:r>
+        <w:rPr>
+          <w:rFonts w:eastAsia="Times New Roman"/>
+          <w:szCs w:val="24"/>
+          <w:lang w:val="en-GB" w:eastAsia="nl-NL"/>
+        </w:rPr>
+        <w:tab/>
+        <w:t xml:space="preserve">Via input </w:t>
+      </w:r>
+      <w:r>
+        <w:rPr>
+          <w:rFonts w:eastAsia="Times New Roman"/>
+          <w:szCs w:val="24"/>
+          <w:lang w:val="en-GB" w:eastAsia="nl-NL"/>
+        </w:rPr>
+        <w:t xml:space="preserve">line </w:t>
+      </w:r>
+      <w:r>
+        <w:rPr>
+          <w:rFonts w:eastAsia="Times New Roman"/>
+          <w:szCs w:val="24"/>
+          <w:lang w:val="en-GB" w:eastAsia="nl-NL"/>
+        </w:rPr>
+        <w:t xml:space="preserve">commando’s </w:t>
+      </w:r>
+      <w:proofErr w:type="spellStart"/>
+      <w:r>
+        <w:rPr>
+          <w:rFonts w:eastAsia="Times New Roman"/>
+          <w:szCs w:val="24"/>
+          <w:lang w:val="en-GB" w:eastAsia="nl-NL"/>
+        </w:rPr>
+        <w:t>geven</w:t>
+      </w:r>
+      <w:proofErr w:type="spellEnd"/>
     </w:p>
     <w:p>
       <w:pPr>
@@ -1693,6 +1701,25 @@
           <w:szCs w:val="24"/>
           <w:lang w:eastAsia="nl-NL"/>
         </w:rPr>
+        <w:t>Dump files</w:t>
+      </w:r>
+    </w:p>
+    <w:p>
+      <w:pPr>
+        <w:pStyle w:val="Lijstalinea"/>
+        <w:ind w:left="0"/>
+        <w:rPr>
+          <w:rFonts w:eastAsia="Times New Roman"/>
+          <w:szCs w:val="24"/>
+          <w:lang w:eastAsia="nl-NL"/>
+        </w:rPr>
+      </w:pPr>
+      <w:r>
+        <w:rPr>
+          <w:rFonts w:eastAsia="Times New Roman"/>
+          <w:szCs w:val="24"/>
+          <w:lang w:eastAsia="nl-NL"/>
+        </w:rPr>
         <w:tab/>
         <w:t>Lezen</w:t>
       </w:r>
@@ -1714,7 +1741,14 @@
           <w:lang w:eastAsia="nl-NL"/>
         </w:rPr>
         <w:tab/>
-        <w:t>Erin zetten</w:t>
+      </w:r>
+      <w:r>
+        <w:rPr>
+          <w:rFonts w:eastAsia="Times New Roman"/>
+          <w:szCs w:val="24"/>
+          <w:lang w:eastAsia="nl-NL"/>
+        </w:rPr>
+        <w:t>Schrijven</w:t>
       </w:r>
     </w:p>
     <w:p>
@@ -1743,7 +1777,6 @@
         <w:ind w:left="0"/>
         <w:rPr>
           <w:rFonts w:eastAsia="Times New Roman"/>
-          <w:i/>
           <w:szCs w:val="24"/>
           <w:lang w:eastAsia="nl-NL"/>
         </w:rPr>
@@ -1755,6 +1788,81 @@
           <w:lang w:eastAsia="nl-NL"/>
         </w:rPr>
         <w:t>Interface maken</w:t>
+      </w:r>
+    </w:p>
+    <w:p>
+      <w:pPr>
+        <w:pStyle w:val="Lijstalinea"/>
+        <w:ind w:left="0"/>
+        <w:rPr>
+          <w:rFonts w:eastAsia="Times New Roman"/>
+          <w:szCs w:val="24"/>
+          <w:lang w:eastAsia="nl-NL"/>
+        </w:rPr>
+      </w:pPr>
+      <w:r>
+        <w:rPr>
+          <w:rFonts w:eastAsia="Times New Roman"/>
+          <w:szCs w:val="24"/>
+          <w:lang w:eastAsia="nl-NL"/>
+        </w:rPr>
+        <w:tab/>
+        <w:t>Knoppen voor veelgebruikte commando’s</w:t>
+      </w:r>
+    </w:p>
+    <w:p>
+      <w:pPr>
+        <w:pStyle w:val="Lijstalinea"/>
+        <w:ind w:left="0"/>
+        <w:rPr>
+          <w:rFonts w:eastAsia="Times New Roman"/>
+          <w:szCs w:val="24"/>
+          <w:lang w:eastAsia="nl-NL"/>
+        </w:rPr>
+      </w:pPr>
+      <w:r>
+        <w:rPr>
+          <w:rFonts w:eastAsia="Times New Roman"/>
+          <w:szCs w:val="24"/>
+          <w:lang w:eastAsia="nl-NL"/>
+        </w:rPr>
+        <w:tab/>
+      </w:r>
+      <w:r>
+        <w:rPr>
+          <w:rFonts w:eastAsia="Times New Roman"/>
+          <w:szCs w:val="24"/>
+          <w:lang w:eastAsia="nl-NL"/>
+        </w:rPr>
+        <w:tab/>
+        <w:t>Dump lezen/schrijven/vergelijken en samenvoegen</w:t>
+      </w:r>
+    </w:p>
+    <w:p>
+      <w:pPr>
+        <w:pStyle w:val="Lijstalinea"/>
+        <w:ind w:left="0"/>
+        <w:rPr>
+          <w:rFonts w:eastAsia="Times New Roman"/>
+          <w:szCs w:val="24"/>
+          <w:lang w:eastAsia="nl-NL"/>
+        </w:rPr>
+      </w:pPr>
+      <w:r>
+        <w:rPr>
+          <w:rFonts w:eastAsia="Times New Roman"/>
+          <w:szCs w:val="24"/>
+          <w:lang w:eastAsia="nl-NL"/>
+        </w:rPr>
+        <w:tab/>
+      </w:r>
+      <w:r>
+        <w:rPr>
+          <w:rFonts w:eastAsia="Times New Roman"/>
+          <w:szCs w:val="24"/>
+          <w:lang w:eastAsia="nl-NL"/>
+        </w:rPr>
+        <w:tab/>
       </w:r>
     </w:p>
     <w:p>
@@ -2869,6 +2977,8 @@
         <w:br/>
         <w:t xml:space="preserve">Tijdens het project ga je de planning verder specificeren en updaten. </w:t>
       </w:r>
+      <w:bookmarkStart w:id="8" w:name="_GoBack"/>
+      <w:bookmarkEnd w:id="8"/>
       <w:r>
         <w:rPr>
           <w:i/>
@@ -2914,10 +3024,108 @@
       <w:r>
         <w:rPr>
           <w:rFonts w:eastAsia="Times New Roman"/>
-          <w:szCs w:val="24"/>
-          <w:lang w:eastAsia="nl-NL"/>
-        </w:rPr>
-        <w:t>&lt;&gt;</w:t>
+          <w:i/>
+          <w:szCs w:val="24"/>
+          <w:lang w:eastAsia="nl-NL"/>
+        </w:rPr>
+        <w:t>Programma</w:t>
+      </w:r>
+    </w:p>
+    <w:p>
+      <w:pPr>
+        <w:pStyle w:val="Lijstalinea"/>
+        <w:ind w:left="0"/>
+        <w:rPr>
+          <w:rFonts w:eastAsia="Times New Roman"/>
+          <w:szCs w:val="24"/>
+          <w:lang w:eastAsia="nl-NL"/>
+        </w:rPr>
+      </w:pPr>
+      <w:r>
+        <w:rPr>
+          <w:rFonts w:eastAsia="Times New Roman"/>
+          <w:szCs w:val="24"/>
+          <w:lang w:eastAsia="nl-NL"/>
+        </w:rPr>
+        <w:t>Werkend op Windows</w:t>
+      </w:r>
+      <w:r>
+        <w:rPr>
+          <w:rFonts w:eastAsia="Times New Roman"/>
+          <w:szCs w:val="24"/>
+          <w:lang w:eastAsia="nl-NL"/>
+        </w:rPr>
+        <w:t xml:space="preserve"> besturingssysteem</w:t>
+      </w:r>
+    </w:p>
+    <w:p>
+      <w:pPr>
+        <w:pStyle w:val="Lijstalinea"/>
+        <w:ind w:left="0"/>
+        <w:rPr>
+          <w:rFonts w:eastAsia="Times New Roman"/>
+          <w:szCs w:val="24"/>
+          <w:lang w:eastAsia="nl-NL"/>
+        </w:rPr>
+      </w:pPr>
+    </w:p>
+    <w:p>
+      <w:pPr>
+        <w:pStyle w:val="Lijstalinea"/>
+        <w:ind w:left="0"/>
+        <w:rPr>
+          <w:rFonts w:eastAsia="Times New Roman"/>
+          <w:i/>
+          <w:szCs w:val="24"/>
+          <w:lang w:eastAsia="nl-NL"/>
+        </w:rPr>
+      </w:pPr>
+      <w:r>
+        <w:rPr>
+          <w:rFonts w:eastAsia="Times New Roman"/>
+          <w:i/>
+          <w:szCs w:val="24"/>
+          <w:lang w:eastAsia="nl-NL"/>
+        </w:rPr>
+        <w:t>Interface</w:t>
+      </w:r>
+    </w:p>
+    <w:p>
+      <w:pPr>
+        <w:pStyle w:val="Lijstalinea"/>
+        <w:ind w:left="0"/>
+        <w:rPr>
+          <w:rFonts w:eastAsia="Times New Roman"/>
+          <w:szCs w:val="24"/>
+          <w:lang w:eastAsia="nl-NL"/>
+        </w:rPr>
+      </w:pPr>
+      <w:r>
+        <w:rPr>
+          <w:rFonts w:eastAsia="Times New Roman"/>
+          <w:szCs w:val="24"/>
+          <w:lang w:eastAsia="nl-NL"/>
+        </w:rPr>
+        <w:t>Interface lay-out wordt nog besproken</w:t>
+      </w:r>
+    </w:p>
+    <w:p>
+      <w:pPr>
+        <w:pStyle w:val="Lijstalinea"/>
+        <w:ind w:left="0"/>
+        <w:rPr>
+          <w:rFonts w:eastAsia="Times New Roman"/>
+          <w:szCs w:val="24"/>
+          <w:lang w:eastAsia="nl-NL"/>
+        </w:rPr>
+      </w:pPr>
+      <w:r>
+        <w:rPr>
+          <w:rFonts w:eastAsia="Times New Roman"/>
+          <w:szCs w:val="24"/>
+          <w:lang w:eastAsia="nl-NL"/>
+        </w:rPr>
+        <w:t>Knoppen voor veel gebruikte commando’s</w:t>
       </w:r>
     </w:p>
     <w:p>
@@ -3088,7 +3296,7 @@
           <w:szCs w:val="24"/>
           <w:lang w:eastAsia="nl-NL"/>
         </w:rPr>
-        <w:t>Stagebegeleiders:</w:t>
+        <w:t>Stagebegeleider</w:t>
       </w:r>
     </w:p>
     <w:p>
@@ -3109,41 +3317,6 @@
         </w:rPr>
         <w:t>Naam: Ferry Rietveld</w:t>
       </w:r>
-      <w:r>
-        <w:rPr>
-          <w:rFonts w:eastAsia="Times New Roman"/>
-          <w:szCs w:val="24"/>
-          <w:lang w:eastAsia="nl-NL"/>
-        </w:rPr>
-        <w:t xml:space="preserve"> </w:t>
-      </w:r>
-      <w:r>
-        <w:rPr>
-          <w:rFonts w:eastAsia="Times New Roman"/>
-          <w:i/>
-          <w:szCs w:val="24"/>
-          <w:lang w:eastAsia="nl-NL"/>
-        </w:rPr>
-        <w:t>(</w:t>
-      </w:r>
-      <w:r>
-        <w:rPr>
-          <w:rFonts w:eastAsia="Times New Roman"/>
-          <w:i/>
-          <w:szCs w:val="24"/>
-          <w:lang w:eastAsia="nl-NL"/>
-        </w:rPr>
-        <w:t>Hogeschool van Amsterdam</w:t>
-      </w:r>
-      <w:r>
-        <w:rPr>
-          <w:rFonts w:eastAsia="Times New Roman"/>
-          <w:i/>
-          <w:szCs w:val="24"/>
-          <w:lang w:eastAsia="nl-NL"/>
-        </w:rPr>
-        <w:t>)</w:t>
-      </w:r>
     </w:p>
     <w:p>
       <w:pPr>
@@ -3201,52 +3374,19 @@
         <w:ind w:left="0"/>
         <w:rPr>
           <w:rFonts w:eastAsia="Times New Roman"/>
-          <w:szCs w:val="24"/>
-          <w:lang w:eastAsia="nl-NL"/>
-        </w:rPr>
-      </w:pPr>
-      <w:r>
-        <w:rPr>
-          <w:rFonts w:eastAsia="Times New Roman"/>
-          <w:szCs w:val="24"/>
-          <w:lang w:eastAsia="nl-NL"/>
-        </w:rPr>
-        <w:t>Naam: Peter Smit</w:t>
-      </w:r>
-      <w:r>
-        <w:rPr>
-          <w:rFonts w:eastAsia="Times New Roman"/>
-          <w:szCs w:val="24"/>
-          <w:lang w:eastAsia="nl-NL"/>
-        </w:rPr>
-        <w:t xml:space="preserve"> </w:t>
-      </w:r>
-      <w:r>
-        <w:rPr>
-          <w:rFonts w:eastAsia="Times New Roman"/>
-          <w:i/>
-          <w:szCs w:val="24"/>
-          <w:lang w:eastAsia="nl-NL"/>
-        </w:rPr>
-        <w:t>(</w:t>
-      </w:r>
-      <w:r>
-        <w:rPr>
-          <w:rFonts w:eastAsia="Times New Roman"/>
-          <w:i/>
-          <w:szCs w:val="24"/>
-          <w:lang w:eastAsia="nl-NL"/>
-        </w:rPr>
-        <w:t>SWARCO Nederland B.V.</w:t>
-      </w:r>
-      <w:r>
-        <w:rPr>
-          <w:rFonts w:eastAsia="Times New Roman"/>
-          <w:i/>
-          <w:szCs w:val="24"/>
-          <w:lang w:eastAsia="nl-NL"/>
-        </w:rPr>
-        <w:t>)</w:t>
+          <w:b/>
+          <w:szCs w:val="24"/>
+          <w:lang w:eastAsia="nl-NL"/>
+        </w:rPr>
+      </w:pPr>
+      <w:r>
+        <w:rPr>
+          <w:rFonts w:eastAsia="Times New Roman"/>
+          <w:b/>
+          <w:szCs w:val="24"/>
+          <w:lang w:eastAsia="nl-NL"/>
+        </w:rPr>
+        <w:t>Bedrijfsbegeleider</w:t>
       </w:r>
     </w:p>
     <w:p>
@@ -3265,7 +3405,7 @@
           <w:szCs w:val="24"/>
           <w:lang w:eastAsia="nl-NL"/>
         </w:rPr>
-        <w:t>Email: Peter.Smit@swarco.com</w:t>
+        <w:t>Naam: Peter Smit</w:t>
       </w:r>
     </w:p>
     <w:p>
@@ -3275,16 +3415,16 @@
         <w:rPr>
           <w:rFonts w:eastAsia="Times New Roman"/>
           <w:szCs w:val="24"/>
-          <w:lang w:eastAsia="nl-NL"/>
-        </w:rPr>
-      </w:pPr>
-      <w:r>
-        <w:rPr>
-          <w:rFonts w:eastAsia="Times New Roman"/>
-          <w:szCs w:val="24"/>
-          <w:lang w:eastAsia="nl-NL"/>
-        </w:rPr>
-        <w:t>Telefoon: 06 8138 5633</w:t>
+          <w:lang w:val="en-GB" w:eastAsia="nl-NL"/>
+        </w:rPr>
+      </w:pPr>
+      <w:r>
+        <w:rPr>
+          <w:rFonts w:eastAsia="Times New Roman"/>
+          <w:szCs w:val="24"/>
+          <w:lang w:val="en-GB" w:eastAsia="nl-NL"/>
+        </w:rPr>
+        <w:t>Email: Peter.Smit@swarco.com</w:t>
       </w:r>
     </w:p>
     <w:p>
@@ -3292,7 +3432,37 @@
         <w:pStyle w:val="Lijstalinea"/>
         <w:ind w:left="0"/>
         <w:rPr>
+          <w:rFonts w:eastAsia="Times New Roman"/>
+          <w:szCs w:val="24"/>
+          <w:lang w:val="en-GB" w:eastAsia="nl-NL"/>
+        </w:rPr>
+      </w:pPr>
+      <w:proofErr w:type="spellStart"/>
+      <w:r>
+        <w:rPr>
+          <w:rFonts w:eastAsia="Times New Roman"/>
+          <w:szCs w:val="24"/>
+          <w:lang w:val="en-GB" w:eastAsia="nl-NL"/>
+        </w:rPr>
+        <w:t>Telefoon</w:t>
+      </w:r>
+      <w:proofErr w:type="spellEnd"/>
+      <w:r>
+        <w:rPr>
+          <w:rFonts w:eastAsia="Times New Roman"/>
+          <w:szCs w:val="24"/>
+          <w:lang w:val="en-GB" w:eastAsia="nl-NL"/>
+        </w:rPr>
+        <w:t>: 06 8138 5633</w:t>
+      </w:r>
+    </w:p>
+    <w:p>
+      <w:pPr>
+        <w:pStyle w:val="Lijstalinea"/>
+        <w:ind w:left="0"/>
+        <w:rPr>
           <w:i/>
+          <w:lang w:val="en-GB"/>
         </w:rPr>
       </w:pPr>
     </w:p>
@@ -3365,7 +3535,7 @@
           <v:imagedata r:id="rId1" o:title=""/>
           <w10:wrap anchorx="page" anchory="page"/>
         </v:shape>
-        <o:OLEObject Type="Embed" ProgID="CorelDRAW.Graphic.9" ShapeID="_x0000_s2066" DrawAspect="Content" ObjectID="_1471092493" r:id="rId2"/>
+        <o:OLEObject Type="Embed" ProgID="CorelDRAW.Graphic.9" ShapeID="_x0000_s2066" DrawAspect="Content" ObjectID="_1471159645" r:id="rId2"/>
       </w:pict>
     </w:r>
     <w:proofErr w:type="spellStart"/>
@@ -3374,7 +3544,13 @@
     </w:r>
     <w:proofErr w:type="spellEnd"/>
     <w:r>
-      <w:t xml:space="preserve"> SWARCO Nederland B.V.</w:t>
+      <w:t xml:space="preserve"> </w:t>
+    </w:r>
+    <w:r>
+      <w:t xml:space="preserve">van Olivier Verbeek bij </w:t>
+    </w:r>
+    <w:r>
+      <w:t>SWARCO Nederland B.V.</w:t>
     </w:r>
     <w:r>
       <w:tab/>
@@ -3405,7 +3581,7 @@
         <w:rStyle w:val="Paginanummer"/>
         <w:noProof/>
       </w:rPr>
-      <w:t>4</w:t>
+      <w:t>5</w:t>
     </w:r>
     <w:r>
       <w:rPr>
@@ -6132,7 +6308,7 @@
 </file>
 
 <file path=customXml/itemProps1.xml><?xml version="1.0" encoding="utf-8"?>
-<ds:datastoreItem xmlns:ds="http://schemas.openxmlformats.org/officeDocument/2006/customXml" ds:itemID="{5F960572-F46E-41C6-86AE-BDB6614D8A70}">
+<ds:datastoreItem xmlns:ds="http://schemas.openxmlformats.org/officeDocument/2006/customXml" ds:itemID="{22354D1C-97A5-41E8-AB1D-440750DDFE94}">
   <ds:schemaRefs>
     <ds:schemaRef ds:uri="http://schemas.openxmlformats.org/officeDocument/2006/bibliography"/>
   </ds:schemaRefs>

</xml_diff>